<commit_message>
field atributes + docs šablona
</commit_message>
<xml_diff>
--- a/docs/Maturitná práca.docx
+++ b/docs/Maturitná práca.docx
@@ -293,41 +293,37 @@
     </w:p>
     <w:p>
       <w:r>
-        <w:t>Herné mechaniky určujú, čo hráč v hre robí. Sem patrí pohyb, bojové systémy, interakcia s prostredím alebo riešenie hádaniek. Je dôležité presne definovať:</w:t>
-      </w:r>
-    </w:p>
-    <w:p>
-      <w:pPr>
-        <w:numPr>
-          <w:ilvl w:val="0"/>
-          <w:numId w:val="6"/>
-        </w:numPr>
-      </w:pPr>
-      <w:r>
-        <w:t>Aké budú hlavné činnosti hráča</w:t>
-      </w:r>
-    </w:p>
-    <w:p>
-      <w:pPr>
-        <w:numPr>
-          <w:ilvl w:val="0"/>
-          <w:numId w:val="6"/>
-        </w:numPr>
-      </w:pPr>
+        <w:t xml:space="preserve">Herné mechaniky určujú, čo hráč v hre robí. Sem patrí pohyb, bojové systémy, interakcia s prostredím alebo riešenie hádaniek. Je dôležité presne </w:t>
+      </w:r>
+      <w:proofErr w:type="spellStart"/>
+      <w:r>
+        <w:t>definovať:Aké</w:t>
+      </w:r>
+      <w:proofErr w:type="spellEnd"/>
+      <w:r>
+        <w:t xml:space="preserve"> budú hlavné činnosti hráča</w:t>
+      </w:r>
+      <w:r>
+        <w:t>?</w:t>
+      </w:r>
+      <w:r>
+        <w:t xml:space="preserve"> </w:t>
+      </w:r>
       <w:r>
         <w:t>Aký bude cieľ hry a spôsob jeho dosiahnutia</w:t>
       </w:r>
-    </w:p>
-    <w:p>
-      <w:pPr>
-        <w:numPr>
-          <w:ilvl w:val="0"/>
-          <w:numId w:val="6"/>
-        </w:numPr>
-      </w:pPr>
+      <w:r>
+        <w:t>?</w:t>
+      </w:r>
+      <w:r>
+        <w:t xml:space="preserve"> </w:t>
+      </w:r>
       <w:r>
         <w:t>Aké výzvy a prekážky sa objavia počas hry</w:t>
       </w:r>
+      <w:r>
+        <w:t>?</w:t>
+      </w:r>
     </w:p>
     <w:p>
       <w:r>
@@ -398,27 +394,19 @@
       </w:r>
       <w:proofErr w:type="spellEnd"/>
       <w:r>
-        <w:t xml:space="preserve"> sa tím stretáva a hodnotí:</w:t>
-      </w:r>
-    </w:p>
-    <w:p>
-      <w:pPr>
-        <w:numPr>
-          <w:ilvl w:val="0"/>
-          <w:numId w:val="7"/>
-        </w:numPr>
-      </w:pPr>
-      <w:r>
-        <w:t>Čo bolo dokončené</w:t>
-      </w:r>
-    </w:p>
-    <w:p>
-      <w:pPr>
-        <w:numPr>
-          <w:ilvl w:val="0"/>
-          <w:numId w:val="7"/>
-        </w:numPr>
-      </w:pPr>
+        <w:t xml:space="preserve"> sa tím stretáva a </w:t>
+      </w:r>
+      <w:proofErr w:type="spellStart"/>
+      <w:r>
+        <w:t>hodnotí:Čo</w:t>
+      </w:r>
+      <w:proofErr w:type="spellEnd"/>
+      <w:r>
+        <w:t xml:space="preserve"> bolo dokončené</w:t>
+      </w:r>
+      <w:r>
+        <w:t xml:space="preserve">. </w:t>
+      </w:r>
       <w:r>
         <w:t>Čo je potrebné zmeniť, pridať alebo odstrániť</w:t>
       </w:r>
@@ -455,68 +443,63 @@
     </w:p>
     <w:p>
       <w:r>
+        <w:t xml:space="preserve">Nevýhodou </w:t>
+      </w:r>
+      <w:proofErr w:type="spellStart"/>
+      <w:r>
+        <w:t>Waterfall</w:t>
+      </w:r>
+      <w:proofErr w:type="spellEnd"/>
+      <w:r>
+        <w:t xml:space="preserve"> systému je jeho nízka flexibilita. Ak sa počas vývoja objavia komplikácie, môže to spôsobiť veľké problémy, ktoré narušia celý harmonogram.</w:t>
+      </w:r>
+    </w:p>
+    <w:p>
+      <w:r>
+        <w:t>4. Produkcia a vývoj</w:t>
+      </w:r>
+    </w:p>
+    <w:p>
+      <w:r>
+        <w:t>Po stanovení parametrov a výberu metodiky nasleduje samotný vývoj. Tento proces zahŕňa:</w:t>
+      </w:r>
+      <w:r>
+        <w:t xml:space="preserve"> </w:t>
+      </w:r>
+      <w:r>
+        <w:t>Programovanie: Implementácia herných mechaník, umelej inteligencie a fyzikálnych systémov</w:t>
+      </w:r>
+      <w:r>
+        <w:t>.</w:t>
+      </w:r>
+      <w:r>
+        <w:t xml:space="preserve"> </w:t>
+      </w:r>
+      <w:r>
         <w:lastRenderedPageBreak/>
-        <w:t xml:space="preserve">Nevýhodou </w:t>
-      </w:r>
-      <w:proofErr w:type="spellStart"/>
-      <w:r>
-        <w:t>Waterfall</w:t>
-      </w:r>
-      <w:proofErr w:type="spellEnd"/>
-      <w:r>
-        <w:t xml:space="preserve"> systému je jeho nízka flexibilita. Ak sa počas vývoja objavia komplikácie, môže to spôsobiť veľké problémy, ktoré narušia celý harmonogram.</w:t>
-      </w:r>
-    </w:p>
-    <w:p>
-      <w:r>
-        <w:t>4. Produkcia a vývoj</w:t>
-      </w:r>
-    </w:p>
-    <w:p>
-      <w:r>
-        <w:t>Po stanovení parametrov a výberu metodiky nasleduje samotný vývoj. Tento proces zahŕňa:</w:t>
-      </w:r>
-    </w:p>
-    <w:p>
-      <w:pPr>
-        <w:numPr>
-          <w:ilvl w:val="0"/>
-          <w:numId w:val="8"/>
-        </w:numPr>
-      </w:pPr>
-      <w:r>
-        <w:t>Programovanie: Implementácia herných mechaník, umelej inteligencie a fyzikálnych systémov</w:t>
-      </w:r>
-    </w:p>
-    <w:p>
-      <w:pPr>
-        <w:numPr>
-          <w:ilvl w:val="0"/>
-          <w:numId w:val="8"/>
-        </w:numPr>
-      </w:pPr>
-      <w:r>
         <w:t>Grafický dizajn: Tvorba herných modelov, textúr, animácií a používateľského rozhrania</w:t>
       </w:r>
-    </w:p>
-    <w:p>
-      <w:pPr>
-        <w:numPr>
-          <w:ilvl w:val="0"/>
-          <w:numId w:val="8"/>
-        </w:numPr>
-      </w:pPr>
-      <w:r>
-        <w:t>Zvukový dizajn: Výber hudby, tvorba zvukových efektov a dabingu</w:t>
-      </w:r>
-    </w:p>
-    <w:p>
-      <w:pPr>
-        <w:numPr>
-          <w:ilvl w:val="0"/>
-          <w:numId w:val="8"/>
-        </w:numPr>
-      </w:pPr>
+      <w:r>
+        <w:t>.</w:t>
+      </w:r>
+      <w:r>
+        <w:t xml:space="preserve"> </w:t>
+      </w:r>
+      <w:r>
+        <w:t>Zvukový dizajn: Výber hudby, tvorba zvukových efektov a</w:t>
+      </w:r>
+      <w:r>
+        <w:t> </w:t>
+      </w:r>
+      <w:r>
+        <w:t>dabingu</w:t>
+      </w:r>
+      <w:r>
+        <w:t>.</w:t>
+      </w:r>
+      <w:r>
+        <w:t xml:space="preserve"> </w:t>
+      </w:r>
       <w:r>
         <w:t>Testovanie: Neustále testovanie hry na odhaľovanie chýb a zabezpečenie kvalitného herného zážitku</w:t>
       </w:r>
@@ -746,7 +729,6 @@
         </w:numPr>
       </w:pPr>
       <w:r>
-        <w:lastRenderedPageBreak/>
         <w:t>Licenčné poplatky pri vyšších príjmoch z hry.</w:t>
       </w:r>
     </w:p>
@@ -872,6 +854,7 @@
         </w:numPr>
       </w:pPr>
       <w:r>
+        <w:lastRenderedPageBreak/>
         <w:t>Vhodné pre veľké a ťažké projekty</w:t>
       </w:r>
     </w:p>
@@ -1223,7 +1206,6 @@
           <w:b/>
           <w:bCs/>
         </w:rPr>
-        <w:lastRenderedPageBreak/>
         <w:t>Porovnanie a odporúčania</w:t>
       </w:r>
       <w:r>
@@ -1321,16 +1303,48 @@
           <w:sz w:val="48"/>
           <w:szCs w:val="48"/>
         </w:rPr>
-        <w:t xml:space="preserve">Navrhnite dizajn hry </w:t>
-      </w:r>
-    </w:p>
-    <w:p>
-      <w:pPr>
-        <w:jc w:val="center"/>
-      </w:pPr>
-    </w:p>
-    <w:p>
-      <w:r>
+        <w:t>N</w:t>
+      </w:r>
+      <w:r>
+        <w:rPr>
+          <w:b/>
+          <w:bCs/>
+          <w:sz w:val="48"/>
+          <w:szCs w:val="48"/>
+        </w:rPr>
+        <w:t>á</w:t>
+      </w:r>
+      <w:r>
+        <w:rPr>
+          <w:b/>
+          <w:bCs/>
+          <w:sz w:val="48"/>
+          <w:szCs w:val="48"/>
+        </w:rPr>
+        <w:t>vrh dizajn</w:t>
+      </w:r>
+      <w:r>
+        <w:rPr>
+          <w:b/>
+          <w:bCs/>
+          <w:sz w:val="48"/>
+          <w:szCs w:val="48"/>
+        </w:rPr>
+        <w:t>u</w:t>
+      </w:r>
+      <w:r>
+        <w:rPr>
+          <w:b/>
+          <w:bCs/>
+          <w:sz w:val="48"/>
+          <w:szCs w:val="48"/>
+        </w:rPr>
+        <w:t xml:space="preserve"> hry</w:t>
+      </w:r>
+    </w:p>
+    <w:p>
+      <w:r>
+        <w:lastRenderedPageBreak/>
         <w:t>Dizajn hry(</w:t>
       </w:r>
       <w:proofErr w:type="spellStart"/>
@@ -1456,17 +1470,7 @@
           <w:b/>
           <w:bCs/>
         </w:rPr>
-        <w:t>Názov hry:</w:t>
-      </w:r>
-      <w:r>
-        <w:br/>
-      </w:r>
-      <w:r>
-        <w:rPr>
-          <w:b/>
-          <w:bCs/>
-        </w:rPr>
-        <w:t>"</w:t>
+        <w:t>Názov hry:"</w:t>
       </w:r>
       <w:proofErr w:type="spellStart"/>
       <w:r>
@@ -1499,6 +1503,7 @@
           <w:numId w:val="18"/>
         </w:numPr>
       </w:pPr>
+      <w:proofErr w:type="spellStart"/>
       <w:r>
         <w:rPr>
           <w:b/>
@@ -1507,8 +1512,11 @@
         <w:t>Žáner:</w:t>
       </w:r>
       <w:r>
-        <w:br/>
-        <w:t xml:space="preserve">Akčná adventúra s prvkami hádaniek a </w:t>
+        <w:t>Akčná</w:t>
+      </w:r>
+      <w:proofErr w:type="spellEnd"/>
+      <w:r>
+        <w:t xml:space="preserve"> adventúra s prvkami hádaniek a </w:t>
       </w:r>
       <w:proofErr w:type="spellStart"/>
       <w:r>
@@ -1528,12 +1536,20 @@
           <w:b/>
           <w:bCs/>
         </w:rPr>
-        <w:t>Cieľová platforma:</w:t>
-      </w:r>
-      <w:r>
-        <w:br/>
-        <w:t>PC,</w:t>
-      </w:r>
+        <w:t xml:space="preserve">Cieľová </w:t>
+      </w:r>
+      <w:proofErr w:type="spellStart"/>
+      <w:r>
+        <w:rPr>
+          <w:b/>
+          <w:bCs/>
+        </w:rPr>
+        <w:t>platforma:</w:t>
+      </w:r>
+      <w:r>
+        <w:t>PC</w:t>
+      </w:r>
+      <w:proofErr w:type="spellEnd"/>
     </w:p>
     <w:p>
       <w:pPr>
@@ -1550,7 +1566,6 @@
         <w:t>Veková kategória:</w:t>
       </w:r>
       <w:r>
-        <w:br/>
         <w:t>12+ (obsahuje mierne násilie a zložitejšie hádanky)</w:t>
       </w:r>
     </w:p>
@@ -1566,11 +1581,22 @@
           <w:b/>
           <w:bCs/>
         </w:rPr>
-        <w:t>Cieľová skupina:</w:t>
-      </w:r>
-      <w:r>
-        <w:br/>
-        <w:t>Hráči, ktorí majú radi príbehové hry, dynamický pohyb a kreatívne riešenie problémov.</w:t>
+        <w:t xml:space="preserve">Cieľová </w:t>
+      </w:r>
+      <w:proofErr w:type="spellStart"/>
+      <w:r>
+        <w:rPr>
+          <w:b/>
+          <w:bCs/>
+        </w:rPr>
+        <w:t>skupina:</w:t>
+      </w:r>
+      <w:r>
+        <w:t>Hráči</w:t>
+      </w:r>
+      <w:proofErr w:type="spellEnd"/>
+      <w:r>
+        <w:t>, ktorí majú radi príbehové hry, dynamický pohyb a kreatívne riešenie problémov.</w:t>
       </w:r>
     </w:p>
     <w:p>
@@ -1587,14 +1613,7 @@
           <w:b/>
           <w:bCs/>
         </w:rPr>
-        <w:t xml:space="preserve"> </w:t>
-      </w:r>
-      <w:r>
-        <w:rPr>
-          <w:b/>
-          <w:bCs/>
-        </w:rPr>
-        <w:t>2. O čom je hra?</w:t>
+        <w:t xml:space="preserve"> 2. O čom je hra?</w:t>
       </w:r>
     </w:p>
     <w:p>
@@ -1655,18 +1674,7 @@
           <w:szCs w:val="24"/>
           <w:lang w:eastAsia="sk-SK"/>
         </w:rPr>
-        <w:t xml:space="preserve"> </w:t>
-      </w:r>
-      <w:r>
-        <w:rPr>
-          <w:rFonts w:ascii="Times New Roman" w:eastAsia="Times New Roman" w:hAnsi="Times New Roman" w:cs="Times New Roman"/>
-          <w:b/>
-          <w:bCs/>
-          <w:sz w:val="24"/>
-          <w:szCs w:val="24"/>
-          <w:lang w:eastAsia="sk-SK"/>
-        </w:rPr>
-        <w:t>"</w:t>
+        <w:t xml:space="preserve"> "</w:t>
       </w:r>
       <w:r>
         <w:rPr>
@@ -1999,14 +2007,9 @@
         </w:rPr>
         <w:t>:</w:t>
       </w:r>
-    </w:p>
-    <w:p>
-      <w:pPr>
-        <w:numPr>
-          <w:ilvl w:val="1"/>
-          <w:numId w:val="19"/>
-        </w:numPr>
-      </w:pPr>
+      <w:r>
+        <w:t xml:space="preserve"> </w:t>
+      </w:r>
       <w:r>
         <w:rPr>
           <w:b/>
@@ -2028,94 +2031,84 @@
           <w:b/>
           <w:bCs/>
         </w:rPr>
+        <w:t xml:space="preserve"> a </w:t>
+      </w:r>
+      <w:proofErr w:type="spellStart"/>
+      <w:r>
+        <w:rPr>
+          <w:b/>
+          <w:bCs/>
+        </w:rPr>
+        <w:t>puživanie</w:t>
+      </w:r>
+      <w:proofErr w:type="spellEnd"/>
+      <w:r>
+        <w:rPr>
+          <w:b/>
+          <w:bCs/>
+        </w:rPr>
+        <w:t xml:space="preserve"> objektov:</w:t>
+      </w:r>
+      <w:r>
+        <w:t xml:space="preserve"> Hráč môže </w:t>
+      </w:r>
+      <w:proofErr w:type="spellStart"/>
+      <w:r>
+        <w:t>interagovat</w:t>
+      </w:r>
+      <w:proofErr w:type="spellEnd"/>
+      <w:r>
+        <w:t xml:space="preserve"> z </w:t>
+      </w:r>
+      <w:proofErr w:type="spellStart"/>
+      <w:r>
+        <w:t>objektamy</w:t>
+      </w:r>
+      <w:proofErr w:type="spellEnd"/>
+      <w:r>
+        <w:t xml:space="preserve"> takže ich vie presunúť alebo použ</w:t>
+      </w:r>
+      <w:r>
+        <w:t>i</w:t>
+      </w:r>
+      <w:r>
+        <w:t xml:space="preserve">ť na to aby sa dostal do </w:t>
+      </w:r>
+      <w:proofErr w:type="spellStart"/>
+      <w:r>
+        <w:t>dalšiej</w:t>
+      </w:r>
+      <w:proofErr w:type="spellEnd"/>
+      <w:r>
         <w:t xml:space="preserve"> </w:t>
       </w:r>
-      <w:r>
-        <w:rPr>
-          <w:b/>
-          <w:bCs/>
-        </w:rPr>
-        <w:t xml:space="preserve">a </w:t>
-      </w:r>
-      <w:proofErr w:type="spellStart"/>
-      <w:r>
-        <w:rPr>
-          <w:b/>
-          <w:bCs/>
-        </w:rPr>
-        <w:t>puživanie</w:t>
-      </w:r>
-      <w:proofErr w:type="spellEnd"/>
-      <w:r>
-        <w:rPr>
-          <w:b/>
-          <w:bCs/>
-        </w:rPr>
-        <w:t xml:space="preserve"> objektov</w:t>
-      </w:r>
-      <w:r>
-        <w:rPr>
-          <w:b/>
-          <w:bCs/>
-        </w:rPr>
-        <w:t>:</w:t>
-      </w:r>
-      <w:r>
-        <w:t xml:space="preserve"> Hráč môže </w:t>
-      </w:r>
-      <w:proofErr w:type="spellStart"/>
-      <w:r>
-        <w:t>interagovat</w:t>
-      </w:r>
-      <w:proofErr w:type="spellEnd"/>
-      <w:r>
-        <w:t xml:space="preserve"> z </w:t>
-      </w:r>
-      <w:proofErr w:type="spellStart"/>
-      <w:r>
-        <w:t>objektamy</w:t>
-      </w:r>
-      <w:proofErr w:type="spellEnd"/>
-      <w:r>
-        <w:t xml:space="preserve"> takže ich vie presunúť alebo použ</w:t>
-      </w:r>
-      <w:r>
-        <w:t>i</w:t>
-      </w:r>
-      <w:r>
-        <w:t xml:space="preserve">ť na to aby sa dostal do </w:t>
-      </w:r>
-      <w:proofErr w:type="spellStart"/>
-      <w:r>
-        <w:t>dalšiej</w:t>
-      </w:r>
-      <w:proofErr w:type="spellEnd"/>
-      <w:r>
-        <w:t xml:space="preserve"> </w:t>
-      </w:r>
       <w:proofErr w:type="spellStart"/>
       <w:r>
         <w:t>časty</w:t>
       </w:r>
-      <w:proofErr w:type="spellEnd"/>
-    </w:p>
-    <w:p>
-      <w:pPr>
-        <w:numPr>
-          <w:ilvl w:val="1"/>
-          <w:numId w:val="19"/>
-        </w:numPr>
-      </w:pPr>
-      <w:r>
-        <w:rPr>
-          <w:b/>
-          <w:bCs/>
-        </w:rPr>
-        <w:lastRenderedPageBreak/>
-        <w:t xml:space="preserve"> Strkanie objektov: </w:t>
-      </w:r>
-      <w:r>
-        <w:t xml:space="preserve">Niektoré objekty sú moc ťažké aby ich hráš zdvihol a preto ich môže len posúvať po X a Z </w:t>
+      <w:r>
+        <w:t>.</w:t>
+      </w:r>
+      <w:r>
+        <w:rPr>
+          <w:b/>
+          <w:bCs/>
+        </w:rPr>
+        <w:t>Strkanie</w:t>
+      </w:r>
+      <w:proofErr w:type="spellEnd"/>
+      <w:r>
+        <w:rPr>
+          <w:b/>
+          <w:bCs/>
+        </w:rPr>
+        <w:t xml:space="preserve"> objektov: </w:t>
+      </w:r>
+      <w:r>
+        <w:t>Niektoré objekty sú moc ťažké aby ich hráš zdvihol a preto ich môže len posúvať po X a Z</w:t>
+      </w:r>
+      <w:r>
+        <w:t> </w:t>
       </w:r>
       <w:proofErr w:type="spellStart"/>
       <w:r>
@@ -2124,28 +2117,23 @@
       <w:r>
         <w:t>nátov</w:t>
       </w:r>
-      <w:proofErr w:type="spellEnd"/>
-    </w:p>
-    <w:p>
-      <w:pPr>
-        <w:numPr>
-          <w:ilvl w:val="1"/>
-          <w:numId w:val="19"/>
-        </w:numPr>
-      </w:pPr>
-      <w:r>
-        <w:rPr>
-          <w:b/>
-          <w:bCs/>
-        </w:rPr>
-        <w:t> Interagovanie s okolím</w:t>
-      </w:r>
-      <w:r>
-        <w:rPr>
-          <w:b/>
-          <w:bCs/>
-        </w:rPr>
-        <w:t>:</w:t>
+      <w:r>
+        <w:t>.</w:t>
+      </w:r>
+      <w:r>
+        <w:rPr>
+          <w:b/>
+          <w:bCs/>
+        </w:rPr>
+        <w:t>Interagovanie</w:t>
+      </w:r>
+      <w:proofErr w:type="spellEnd"/>
+      <w:r>
+        <w:rPr>
+          <w:b/>
+          <w:bCs/>
+        </w:rPr>
+        <w:t xml:space="preserve"> s okolím:</w:t>
       </w:r>
       <w:r>
         <w:t xml:space="preserve"> Hráč môže </w:t>
@@ -2216,14 +2204,9 @@
         </w:rPr>
         <w:t>Pohybové mechaniky:</w:t>
       </w:r>
-    </w:p>
-    <w:p>
-      <w:pPr>
-        <w:numPr>
-          <w:ilvl w:val="1"/>
-          <w:numId w:val="19"/>
-        </w:numPr>
-      </w:pPr>
+      <w:r>
+        <w:t xml:space="preserve"> </w:t>
+      </w:r>
       <w:proofErr w:type="spellStart"/>
       <w:r>
         <w:t>Parkour</w:t>
@@ -2274,14 +2257,9 @@
         </w:rPr>
         <w:t>Hádanky:</w:t>
       </w:r>
-    </w:p>
-    <w:p>
-      <w:pPr>
-        <w:numPr>
-          <w:ilvl w:val="1"/>
-          <w:numId w:val="19"/>
-        </w:numPr>
-      </w:pPr>
+      <w:r>
+        <w:t xml:space="preserve"> </w:t>
+      </w:r>
       <w:r>
         <w:t xml:space="preserve">Logické hádanky založené na </w:t>
       </w:r>
@@ -2303,28 +2281,18 @@
         </w:rPr>
         <w:t>Zberateľské predmety:</w:t>
       </w:r>
-    </w:p>
-    <w:p>
-      <w:pPr>
-        <w:numPr>
-          <w:ilvl w:val="1"/>
-          <w:numId w:val="19"/>
-        </w:numPr>
-      </w:pPr>
+      <w:r>
+        <w:t xml:space="preserve"> </w:t>
+      </w:r>
       <w:r>
         <w:t xml:space="preserve">Hráč môže zbierať </w:t>
       </w:r>
       <w:r>
         <w:t>papieriky ktoré ho budú sprevádzať počas hry</w:t>
       </w:r>
-    </w:p>
-    <w:p>
-      <w:pPr>
-        <w:numPr>
-          <w:ilvl w:val="1"/>
-          <w:numId w:val="19"/>
-        </w:numPr>
-      </w:pPr>
+      <w:r>
+        <w:t>.</w:t>
+      </w:r>
       <w:r>
         <w:t xml:space="preserve"> Tieto papieriky sa môžu </w:t>
       </w:r>
@@ -2398,14 +2366,9 @@
         </w:rPr>
         <w:t>Prieskum:</w:t>
       </w:r>
-    </w:p>
-    <w:p>
-      <w:pPr>
-        <w:numPr>
-          <w:ilvl w:val="1"/>
-          <w:numId w:val="20"/>
-        </w:numPr>
-      </w:pPr>
+      <w:r>
+        <w:t xml:space="preserve"> </w:t>
+      </w:r>
       <w:r>
         <w:t xml:space="preserve">Hráč objavuje prostredie, zbiera predmety, hľadá tajomstvá </w:t>
       </w:r>
@@ -2430,14 +2393,9 @@
         </w:rPr>
         <w:t>Riešenie problémov:</w:t>
       </w:r>
-    </w:p>
-    <w:p>
-      <w:pPr>
-        <w:numPr>
-          <w:ilvl w:val="1"/>
-          <w:numId w:val="20"/>
-        </w:numPr>
-      </w:pPr>
+      <w:r>
+        <w:t xml:space="preserve"> </w:t>
+      </w:r>
       <w:r>
         <w:t xml:space="preserve"> Hráč bude musieť pristupovať ku problémom s rozumom aby ho </w:t>
       </w:r>
@@ -2462,16 +2420,12 @@
           <w:b/>
           <w:bCs/>
         </w:rPr>
+        <w:lastRenderedPageBreak/>
         <w:t>Boj:</w:t>
       </w:r>
-    </w:p>
-    <w:p>
-      <w:pPr>
-        <w:numPr>
-          <w:ilvl w:val="1"/>
-          <w:numId w:val="20"/>
-        </w:numPr>
-      </w:pPr>
+      <w:r>
+        <w:t xml:space="preserve"> </w:t>
+      </w:r>
       <w:r>
         <w:t xml:space="preserve"> Hráč nemá žiaden prístup ku útokom je čisto odkázaní na to aby ho </w:t>
       </w:r>
@@ -2522,16 +2476,11 @@
         </w:rPr>
         <w:t>Progresia:</w:t>
       </w:r>
-    </w:p>
-    <w:p>
-      <w:pPr>
-        <w:numPr>
-          <w:ilvl w:val="1"/>
-          <w:numId w:val="20"/>
-        </w:numPr>
-      </w:pPr>
-      <w:r>
-        <w:t xml:space="preserve"> Čím </w:t>
+      <w:r>
+        <w:t xml:space="preserve"> </w:t>
+      </w:r>
+      <w:r>
+        <w:t xml:space="preserve">Čím </w:t>
       </w:r>
       <w:proofErr w:type="spellStart"/>
       <w:r>
@@ -2604,6 +2553,7 @@
           <w:numId w:val="21"/>
         </w:numPr>
       </w:pPr>
+      <w:proofErr w:type="spellStart"/>
       <w:r>
         <w:rPr>
           <w:b/>
@@ -2612,10 +2562,11 @@
         <w:t>Prostredie:</w:t>
       </w:r>
       <w:r>
-        <w:br/>
-      </w:r>
-      <w:r>
-        <w:t>Tmavý svet s </w:t>
+        <w:t>Tmavý</w:t>
+      </w:r>
+      <w:proofErr w:type="spellEnd"/>
+      <w:r>
+        <w:t xml:space="preserve"> svet s </w:t>
       </w:r>
       <w:proofErr w:type="spellStart"/>
       <w:r>
@@ -2646,11 +2597,22 @@
           <w:b/>
           <w:bCs/>
         </w:rPr>
-        <w:t>Vizuálny štýl:</w:t>
-      </w:r>
-      <w:r>
-        <w:br/>
-        <w:t>Kombinácia realistických textúr s</w:t>
+        <w:t xml:space="preserve">Vizuálny </w:t>
+      </w:r>
+      <w:proofErr w:type="spellStart"/>
+      <w:r>
+        <w:rPr>
+          <w:b/>
+          <w:bCs/>
+        </w:rPr>
+        <w:t>štýl:</w:t>
+      </w:r>
+      <w:r>
+        <w:t>Kombinácia</w:t>
+      </w:r>
+      <w:proofErr w:type="spellEnd"/>
+      <w:r>
+        <w:t xml:space="preserve"> realistických textúr s</w:t>
       </w:r>
       <w:r>
         <w:t> </w:t>
@@ -2691,6 +2653,7 @@
           <w:numId w:val="21"/>
         </w:numPr>
       </w:pPr>
+      <w:proofErr w:type="spellStart"/>
       <w:r>
         <w:rPr>
           <w:b/>
@@ -2699,11 +2662,23 @@
         <w:t>Nepriatelia:</w:t>
       </w:r>
       <w:r>
-        <w:br/>
-        <w:t>Robotickí strážcovia času, príšery vytvorené nestabilitou času a bossovia strážiaci fragmenty artefaktu.</w:t>
-      </w:r>
-    </w:p>
-    <w:p/>
+        <w:t>Robotickí</w:t>
+      </w:r>
+      <w:proofErr w:type="spellEnd"/>
+      <w:r>
+        <w:t xml:space="preserve"> strážcovia času, príšery vytvorené nestabilitou času a bossovia strážiaci fragmenty artefaktu.</w:t>
+      </w:r>
+    </w:p>
+    <w:p>
+      <w:pPr>
+        <w:ind w:left="720"/>
+      </w:pPr>
+    </w:p>
+    <w:p>
+      <w:pPr>
+        <w:ind w:left="720"/>
+      </w:pPr>
+    </w:p>
     <w:p>
       <w:pPr>
         <w:jc w:val="center"/>
@@ -2721,7 +2696,6 @@
           <w:sz w:val="48"/>
           <w:szCs w:val="48"/>
         </w:rPr>
-        <w:lastRenderedPageBreak/>
         <w:t>Technický návrh (</w:t>
       </w:r>
       <w:proofErr w:type="spellStart"/>
@@ -2829,7 +2803,6 @@
         </w:rPr>
         <w:t>Engine</w:t>
       </w:r>
-      <w:proofErr w:type="spellEnd"/>
       <w:r>
         <w:rPr>
           <w:b/>
@@ -2837,14 +2810,6 @@
         </w:rPr>
         <w:t>:</w:t>
       </w:r>
-      <w:r>
-        <w:rPr>
-          <w:b/>
-          <w:bCs/>
-        </w:rPr>
-        <w:br/>
-      </w:r>
-      <w:proofErr w:type="spellStart"/>
       <w:r>
         <w:rPr>
           <w:b/>
@@ -2877,15 +2842,23 @@
           <w:b/>
           <w:bCs/>
         </w:rPr>
-        <w:t>Programovací jazyk:</w:t>
-      </w:r>
-      <w:r>
-        <w:rPr>
-          <w:b/>
-          <w:bCs/>
-        </w:rPr>
-        <w:br/>
-        <w:t>C# – hlavný jazyk pre herné skripty a spracovanie logiky.</w:t>
+        <w:t xml:space="preserve">Programovací </w:t>
+      </w:r>
+      <w:proofErr w:type="spellStart"/>
+      <w:r>
+        <w:rPr>
+          <w:b/>
+          <w:bCs/>
+        </w:rPr>
+        <w:t>jazyk:C</w:t>
+      </w:r>
+      <w:proofErr w:type="spellEnd"/>
+      <w:r>
+        <w:rPr>
+          <w:b/>
+          <w:bCs/>
+        </w:rPr>
+        <w:t># – hlavný jazyk pre herné skripty a spracovanie logiky.</w:t>
       </w:r>
     </w:p>
     <w:p>
@@ -2913,22 +2886,15 @@
           <w:b/>
           <w:bCs/>
         </w:rPr>
-        <w:t xml:space="preserve"> kontrola:</w:t>
-      </w:r>
-      <w:r>
-        <w:rPr>
-          <w:b/>
-          <w:bCs/>
-        </w:rPr>
-        <w:br/>
-      </w:r>
-      <w:proofErr w:type="spellStart"/>
-      <w:r>
-        <w:rPr>
-          <w:b/>
-          <w:bCs/>
-        </w:rPr>
-        <w:t>GitHub</w:t>
+        <w:t xml:space="preserve"> </w:t>
+      </w:r>
+      <w:proofErr w:type="spellStart"/>
+      <w:r>
+        <w:rPr>
+          <w:b/>
+          <w:bCs/>
+        </w:rPr>
+        <w:t>kontrola:GitHub</w:t>
       </w:r>
       <w:proofErr w:type="spellEnd"/>
       <w:r>
@@ -2971,22 +2937,15 @@
           <w:b/>
           <w:bCs/>
         </w:rPr>
-        <w:t>Grafické nástroje:</w:t>
-      </w:r>
-      <w:r>
-        <w:rPr>
-          <w:b/>
-          <w:bCs/>
-        </w:rPr>
-        <w:br/>
-      </w:r>
-      <w:proofErr w:type="spellStart"/>
-      <w:r>
-        <w:rPr>
-          <w:b/>
-          <w:bCs/>
-        </w:rPr>
-        <w:t>Blender</w:t>
+        <w:t xml:space="preserve">Grafické </w:t>
+      </w:r>
+      <w:proofErr w:type="spellStart"/>
+      <w:r>
+        <w:rPr>
+          <w:b/>
+          <w:bCs/>
+        </w:rPr>
+        <w:t>nástroje:Blender</w:t>
       </w:r>
       <w:proofErr w:type="spellEnd"/>
       <w:r>
@@ -3058,14 +3017,6 @@
         </w:rPr>
         <w:t>Herná architektúra je modulárna, aby bola umožnená jednoduchá údržba a rozširovanie hry. Rozdelená je na tieto hlavné moduly:</w:t>
       </w:r>
-    </w:p>
-    <w:p>
-      <w:pPr>
-        <w:rPr>
-          <w:b/>
-          <w:bCs/>
-        </w:rPr>
-      </w:pPr>
     </w:p>
     <w:p>
       <w:pPr>
@@ -3109,6 +3060,50 @@
         </w:rPr>
         <w:t>:</w:t>
       </w:r>
+      <w:r>
+        <w:rPr>
+          <w:b/>
+          <w:bCs/>
+        </w:rPr>
+        <w:t xml:space="preserve"> </w:t>
+      </w:r>
+      <w:r>
+        <w:rPr>
+          <w:b/>
+          <w:bCs/>
+        </w:rPr>
+        <w:t>Zodpovedá za pohyb hráča.</w:t>
+      </w:r>
+      <w:r>
+        <w:rPr>
+          <w:b/>
+          <w:bCs/>
+        </w:rPr>
+        <w:t xml:space="preserve"> </w:t>
+      </w:r>
+      <w:r>
+        <w:rPr>
+          <w:b/>
+          <w:bCs/>
+        </w:rPr>
+        <w:t xml:space="preserve">Obsahuje logiku pre behanie, skoky, </w:t>
+      </w:r>
+      <w:proofErr w:type="spellStart"/>
+      <w:r>
+        <w:rPr>
+          <w:b/>
+          <w:bCs/>
+        </w:rPr>
+        <w:t>parkour</w:t>
+      </w:r>
+      <w:proofErr w:type="spellEnd"/>
+      <w:r>
+        <w:rPr>
+          <w:b/>
+          <w:bCs/>
+        </w:rPr>
+        <w:t xml:space="preserve"> (zavesenie na kraje objektov), pohyb po hrane a prekonávanie prekážok.</w:t>
+      </w:r>
     </w:p>
     <w:p>
       <w:pPr>
@@ -3126,74 +3121,15 @@
           <w:b/>
           <w:bCs/>
         </w:rPr>
-        <w:t>Zodpovedá za pohyb hráča.</w:t>
-      </w:r>
-    </w:p>
-    <w:p>
-      <w:pPr>
-        <w:numPr>
-          <w:ilvl w:val="1"/>
-          <w:numId w:val="26"/>
-        </w:numPr>
-        <w:rPr>
-          <w:b/>
-          <w:bCs/>
-        </w:rPr>
-      </w:pPr>
-      <w:r>
-        <w:rPr>
-          <w:b/>
-          <w:bCs/>
-        </w:rPr>
-        <w:t xml:space="preserve">Obsahuje logiku pre behanie, skoky, </w:t>
-      </w:r>
-      <w:proofErr w:type="spellStart"/>
-      <w:r>
-        <w:rPr>
-          <w:b/>
-          <w:bCs/>
-        </w:rPr>
-        <w:t>parkour</w:t>
-      </w:r>
-      <w:proofErr w:type="spellEnd"/>
-      <w:r>
-        <w:rPr>
-          <w:b/>
-          <w:bCs/>
-        </w:rPr>
-        <w:t xml:space="preserve"> (zavesenie na kraje objektov), pohyb po hrane a prekonávanie prekážok.</w:t>
-      </w:r>
-    </w:p>
-    <w:p>
-      <w:pPr>
-        <w:numPr>
-          <w:ilvl w:val="1"/>
-          <w:numId w:val="26"/>
-        </w:numPr>
-        <w:rPr>
-          <w:b/>
-          <w:bCs/>
-        </w:rPr>
-      </w:pPr>
-      <w:r>
-        <w:rPr>
-          <w:b/>
-          <w:bCs/>
-        </w:rPr>
         <w:t>Riešenie problémov:</w:t>
       </w:r>
-    </w:p>
-    <w:p>
-      <w:pPr>
-        <w:numPr>
-          <w:ilvl w:val="2"/>
-          <w:numId w:val="26"/>
-        </w:numPr>
-        <w:rPr>
-          <w:b/>
-          <w:bCs/>
-        </w:rPr>
-      </w:pPr>
+      <w:r>
+        <w:rPr>
+          <w:b/>
+          <w:bCs/>
+        </w:rPr>
+        <w:t xml:space="preserve"> </w:t>
+      </w:r>
       <w:r>
         <w:rPr>
           <w:b/>
@@ -3201,18 +3137,13 @@
         </w:rPr>
         <w:t>Výzva: Detekcia okrajov objektov.</w:t>
       </w:r>
-    </w:p>
-    <w:p>
-      <w:pPr>
-        <w:numPr>
-          <w:ilvl w:val="2"/>
-          <w:numId w:val="26"/>
-        </w:numPr>
-        <w:rPr>
-          <w:b/>
-          <w:bCs/>
-        </w:rPr>
-      </w:pPr>
+      <w:r>
+        <w:rPr>
+          <w:b/>
+          <w:bCs/>
+        </w:rPr>
+        <w:t xml:space="preserve"> </w:t>
+      </w:r>
       <w:r>
         <w:rPr>
           <w:b/>
@@ -3253,20 +3184,16 @@
           <w:b/>
           <w:bCs/>
         </w:rPr>
+        <w:lastRenderedPageBreak/>
         <w:t>Animácie:</w:t>
       </w:r>
-    </w:p>
-    <w:p>
-      <w:pPr>
-        <w:numPr>
-          <w:ilvl w:val="1"/>
-          <w:numId w:val="26"/>
-        </w:numPr>
-        <w:rPr>
-          <w:b/>
-          <w:bCs/>
-        </w:rPr>
-      </w:pPr>
+      <w:r>
+        <w:rPr>
+          <w:b/>
+          <w:bCs/>
+        </w:rPr>
+        <w:t xml:space="preserve"> </w:t>
+      </w:r>
       <w:proofErr w:type="spellStart"/>
       <w:r>
         <w:rPr>
@@ -3363,25 +3290,19 @@
         </w:rPr>
         <w:t>“.</w:t>
       </w:r>
-    </w:p>
-    <w:p>
-      <w:pPr>
-        <w:numPr>
-          <w:ilvl w:val="1"/>
-          <w:numId w:val="26"/>
-        </w:numPr>
-        <w:rPr>
-          <w:b/>
-          <w:bCs/>
-        </w:rPr>
-      </w:pPr>
-      <w:proofErr w:type="spellStart"/>
-      <w:r>
-        <w:rPr>
-          <w:b/>
-          <w:bCs/>
-        </w:rPr>
-        <w:lastRenderedPageBreak/>
+      <w:r>
+        <w:rPr>
+          <w:b/>
+          <w:bCs/>
+        </w:rPr>
+        <w:t xml:space="preserve"> </w:t>
+      </w:r>
+      <w:proofErr w:type="spellStart"/>
+      <w:r>
+        <w:rPr>
+          <w:b/>
+          <w:bCs/>
+        </w:rPr>
         <w:t>Blend</w:t>
       </w:r>
       <w:proofErr w:type="spellEnd"/>
@@ -3459,18 +3380,13 @@
         </w:rPr>
         <w:t>:</w:t>
       </w:r>
-    </w:p>
-    <w:p>
-      <w:pPr>
-        <w:numPr>
-          <w:ilvl w:val="1"/>
-          <w:numId w:val="27"/>
-        </w:numPr>
-        <w:rPr>
-          <w:b/>
-          <w:bCs/>
-        </w:rPr>
-      </w:pPr>
+      <w:r>
+        <w:rPr>
+          <w:b/>
+          <w:bCs/>
+        </w:rPr>
+        <w:t xml:space="preserve"> </w:t>
+      </w:r>
       <w:r>
         <w:rPr>
           <w:b/>
@@ -3494,18 +3410,13 @@
         </w:rPr>
         <w:t xml:space="preserve"> a interakcia na základe vstupu hráča (napr. zdvihnutie alebo strkanie objektov).</w:t>
       </w:r>
-    </w:p>
-    <w:p>
-      <w:pPr>
-        <w:numPr>
-          <w:ilvl w:val="1"/>
-          <w:numId w:val="27"/>
-        </w:numPr>
-        <w:rPr>
-          <w:b/>
-          <w:bCs/>
-        </w:rPr>
-      </w:pPr>
+      <w:r>
+        <w:rPr>
+          <w:b/>
+          <w:bCs/>
+        </w:rPr>
+        <w:t xml:space="preserve"> </w:t>
+      </w:r>
       <w:r>
         <w:rPr>
           <w:b/>
@@ -3548,18 +3459,13 @@
         </w:rPr>
         <w:t>Fyzika objektov:</w:t>
       </w:r>
-    </w:p>
-    <w:p>
-      <w:pPr>
-        <w:numPr>
-          <w:ilvl w:val="1"/>
-          <w:numId w:val="27"/>
-        </w:numPr>
-        <w:rPr>
-          <w:b/>
-          <w:bCs/>
-        </w:rPr>
-      </w:pPr>
+      <w:r>
+        <w:rPr>
+          <w:b/>
+          <w:bCs/>
+        </w:rPr>
+        <w:t xml:space="preserve"> </w:t>
+      </w:r>
       <w:r>
         <w:rPr>
           <w:b/>
@@ -3583,18 +3489,13 @@
         </w:rPr>
         <w:t xml:space="preserve"> komponent</w:t>
       </w:r>
-    </w:p>
-    <w:p>
-      <w:pPr>
-        <w:numPr>
-          <w:ilvl w:val="1"/>
-          <w:numId w:val="27"/>
-        </w:numPr>
-        <w:rPr>
-          <w:b/>
-          <w:bCs/>
-        </w:rPr>
-      </w:pPr>
+      <w:r>
+        <w:rPr>
+          <w:b/>
+          <w:bCs/>
+        </w:rPr>
+        <w:t>.</w:t>
+      </w:r>
       <w:r>
         <w:rPr>
           <w:b/>
@@ -3616,14 +3517,6 @@
         </w:rPr>
         <w:t>nej</w:t>
       </w:r>
-    </w:p>
-    <w:p>
-      <w:pPr>
-        <w:rPr>
-          <w:b/>
-          <w:bCs/>
-        </w:rPr>
-      </w:pPr>
     </w:p>
     <w:p>
       <w:pPr>
@@ -3744,6 +3637,136 @@
         </w:rPr>
         <w:t>:</w:t>
       </w:r>
+      <w:r>
+        <w:rPr>
+          <w:b/>
+          <w:bCs/>
+        </w:rPr>
+        <w:t xml:space="preserve"> </w:t>
+      </w:r>
+      <w:r>
+        <w:rPr>
+          <w:b/>
+          <w:bCs/>
+        </w:rPr>
+        <w:t xml:space="preserve">Nepriatelia majú tri hlavné stavy: Patrol, Chase, </w:t>
+      </w:r>
+      <w:proofErr w:type="spellStart"/>
+      <w:r>
+        <w:rPr>
+          <w:b/>
+          <w:bCs/>
+        </w:rPr>
+        <w:t>Search</w:t>
+      </w:r>
+      <w:proofErr w:type="spellEnd"/>
+      <w:r>
+        <w:rPr>
+          <w:b/>
+          <w:bCs/>
+        </w:rPr>
+        <w:t>.</w:t>
+      </w:r>
+      <w:r>
+        <w:rPr>
+          <w:b/>
+          <w:bCs/>
+        </w:rPr>
+        <w:t xml:space="preserve"> </w:t>
+      </w:r>
+      <w:r>
+        <w:rPr>
+          <w:b/>
+          <w:bCs/>
+        </w:rPr>
+        <w:t>Patrol: Nepriatelia sledujú preddefinované cesty.</w:t>
+      </w:r>
+      <w:r>
+        <w:rPr>
+          <w:b/>
+          <w:bCs/>
+        </w:rPr>
+        <w:t xml:space="preserve"> </w:t>
+      </w:r>
+      <w:r>
+        <w:rPr>
+          <w:b/>
+          <w:bCs/>
+        </w:rPr>
+        <w:t>Chase: Ak hráča spozorujú, začnú ho prenasledovať.</w:t>
+      </w:r>
+      <w:r>
+        <w:rPr>
+          <w:b/>
+          <w:bCs/>
+        </w:rPr>
+        <w:t xml:space="preserve"> </w:t>
+      </w:r>
+      <w:proofErr w:type="spellStart"/>
+      <w:r>
+        <w:rPr>
+          <w:b/>
+          <w:bCs/>
+        </w:rPr>
+        <w:t>Search</w:t>
+      </w:r>
+      <w:proofErr w:type="spellEnd"/>
+      <w:r>
+        <w:rPr>
+          <w:b/>
+          <w:bCs/>
+        </w:rPr>
+        <w:t>: Ak hráč zmizne z dohľadu, hľadajú ho v okolí.</w:t>
+      </w:r>
+    </w:p>
+    <w:p>
+      <w:pPr>
+        <w:numPr>
+          <w:ilvl w:val="0"/>
+          <w:numId w:val="29"/>
+        </w:numPr>
+        <w:rPr>
+          <w:b/>
+          <w:bCs/>
+        </w:rPr>
+      </w:pPr>
+      <w:r>
+        <w:rPr>
+          <w:b/>
+          <w:bCs/>
+        </w:rPr>
+        <w:t>Detekčný systém:</w:t>
+      </w:r>
+      <w:r>
+        <w:rPr>
+          <w:b/>
+          <w:bCs/>
+        </w:rPr>
+        <w:t xml:space="preserve"> </w:t>
+      </w:r>
+      <w:r>
+        <w:rPr>
+          <w:b/>
+          <w:bCs/>
+        </w:rPr>
+        <w:t xml:space="preserve">Používa kombináciu </w:t>
+      </w:r>
+      <w:proofErr w:type="spellStart"/>
+      <w:r>
+        <w:rPr>
+          <w:b/>
+          <w:bCs/>
+        </w:rPr>
+        <w:t>Raycastov</w:t>
+      </w:r>
+      <w:proofErr w:type="spellEnd"/>
+      <w:r>
+        <w:rPr>
+          <w:b/>
+          <w:bCs/>
+        </w:rPr>
+        <w:t xml:space="preserve"> na zisťovanie polohy hráča.</w:t>
+      </w:r>
     </w:p>
     <w:p>
       <w:pPr>
@@ -3761,161 +3784,6 @@
           <w:b/>
           <w:bCs/>
         </w:rPr>
-        <w:t xml:space="preserve">Nepriatelia majú tri hlavné stavy: Patrol, Chase, </w:t>
-      </w:r>
-      <w:proofErr w:type="spellStart"/>
-      <w:r>
-        <w:rPr>
-          <w:b/>
-          <w:bCs/>
-        </w:rPr>
-        <w:t>Search</w:t>
-      </w:r>
-      <w:proofErr w:type="spellEnd"/>
-      <w:r>
-        <w:rPr>
-          <w:b/>
-          <w:bCs/>
-        </w:rPr>
-        <w:t>.</w:t>
-      </w:r>
-    </w:p>
-    <w:p>
-      <w:pPr>
-        <w:numPr>
-          <w:ilvl w:val="1"/>
-          <w:numId w:val="29"/>
-        </w:numPr>
-        <w:rPr>
-          <w:b/>
-          <w:bCs/>
-        </w:rPr>
-      </w:pPr>
-      <w:r>
-        <w:rPr>
-          <w:b/>
-          <w:bCs/>
-        </w:rPr>
-        <w:t>Patrol: Nepriatelia sledujú preddefinované cesty.</w:t>
-      </w:r>
-    </w:p>
-    <w:p>
-      <w:pPr>
-        <w:numPr>
-          <w:ilvl w:val="1"/>
-          <w:numId w:val="29"/>
-        </w:numPr>
-        <w:rPr>
-          <w:b/>
-          <w:bCs/>
-        </w:rPr>
-      </w:pPr>
-      <w:r>
-        <w:rPr>
-          <w:b/>
-          <w:bCs/>
-        </w:rPr>
-        <w:t>Chase: Ak hráča spozorujú, začnú ho prenasledovať.</w:t>
-      </w:r>
-    </w:p>
-    <w:p>
-      <w:pPr>
-        <w:numPr>
-          <w:ilvl w:val="1"/>
-          <w:numId w:val="29"/>
-        </w:numPr>
-        <w:rPr>
-          <w:b/>
-          <w:bCs/>
-        </w:rPr>
-      </w:pPr>
-      <w:proofErr w:type="spellStart"/>
-      <w:r>
-        <w:rPr>
-          <w:b/>
-          <w:bCs/>
-        </w:rPr>
-        <w:t>Search</w:t>
-      </w:r>
-      <w:proofErr w:type="spellEnd"/>
-      <w:r>
-        <w:rPr>
-          <w:b/>
-          <w:bCs/>
-        </w:rPr>
-        <w:t>: Ak hráč zmizne z dohľadu, hľadajú ho v okolí.</w:t>
-      </w:r>
-    </w:p>
-    <w:p>
-      <w:pPr>
-        <w:numPr>
-          <w:ilvl w:val="0"/>
-          <w:numId w:val="29"/>
-        </w:numPr>
-        <w:rPr>
-          <w:b/>
-          <w:bCs/>
-        </w:rPr>
-      </w:pPr>
-      <w:r>
-        <w:rPr>
-          <w:b/>
-          <w:bCs/>
-        </w:rPr>
-        <w:t>Detekčný systém:</w:t>
-      </w:r>
-    </w:p>
-    <w:p>
-      <w:pPr>
-        <w:numPr>
-          <w:ilvl w:val="1"/>
-          <w:numId w:val="29"/>
-        </w:numPr>
-        <w:rPr>
-          <w:b/>
-          <w:bCs/>
-        </w:rPr>
-      </w:pPr>
-      <w:r>
-        <w:rPr>
-          <w:b/>
-          <w:bCs/>
-        </w:rPr>
-        <w:t xml:space="preserve">Používa kombináciu </w:t>
-      </w:r>
-      <w:proofErr w:type="spellStart"/>
-      <w:r>
-        <w:rPr>
-          <w:b/>
-          <w:bCs/>
-        </w:rPr>
-        <w:t>Raycastov</w:t>
-      </w:r>
-      <w:proofErr w:type="spellEnd"/>
-      <w:r>
-        <w:rPr>
-          <w:b/>
-          <w:bCs/>
-        </w:rPr>
-        <w:t xml:space="preserve"> na zisťovanie polohy hráča.</w:t>
-      </w:r>
-    </w:p>
-    <w:p>
-      <w:pPr>
-        <w:numPr>
-          <w:ilvl w:val="1"/>
-          <w:numId w:val="29"/>
-        </w:numPr>
-        <w:rPr>
-          <w:b/>
-          <w:bCs/>
-        </w:rPr>
-      </w:pPr>
-      <w:r>
-        <w:rPr>
-          <w:b/>
-          <w:bCs/>
-        </w:rPr>
         <w:t>Riešenie problémov:</w:t>
       </w:r>
     </w:p>
@@ -3940,18 +3808,6 @@
     </w:p>
     <w:p>
       <w:pPr>
-        <w:numPr>
-          <w:ilvl w:val="2"/>
-          <w:numId w:val="29"/>
-        </w:numPr>
-        <w:rPr>
-          <w:b/>
-          <w:bCs/>
-        </w:rPr>
-      </w:pPr>
-    </w:p>
-    <w:p>
-      <w:pPr>
         <w:rPr>
           <w:b/>
           <w:bCs/>
@@ -3992,18 +3848,13 @@
         </w:rPr>
         <w:t>:</w:t>
       </w:r>
-    </w:p>
-    <w:p>
-      <w:pPr>
-        <w:numPr>
-          <w:ilvl w:val="1"/>
-          <w:numId w:val="30"/>
-        </w:numPr>
-        <w:rPr>
-          <w:b/>
-          <w:bCs/>
-        </w:rPr>
-      </w:pPr>
+      <w:r>
+        <w:rPr>
+          <w:b/>
+          <w:bCs/>
+        </w:rPr>
+        <w:t xml:space="preserve"> </w:t>
+      </w:r>
       <w:r>
         <w:rPr>
           <w:b/>
@@ -4011,18 +3862,13 @@
         </w:rPr>
         <w:t>Spravuje globálny stav hry (napr. stav misií, herný progres).</w:t>
       </w:r>
-    </w:p>
-    <w:p>
-      <w:pPr>
-        <w:numPr>
-          <w:ilvl w:val="1"/>
-          <w:numId w:val="30"/>
-        </w:numPr>
-        <w:rPr>
-          <w:b/>
-          <w:bCs/>
-        </w:rPr>
-      </w:pPr>
+      <w:r>
+        <w:rPr>
+          <w:b/>
+          <w:bCs/>
+        </w:rPr>
+        <w:t xml:space="preserve"> </w:t>
+      </w:r>
       <w:r>
         <w:rPr>
           <w:b/>
@@ -4074,18 +3920,13 @@
         </w:rPr>
         <w:t>:</w:t>
       </w:r>
-    </w:p>
-    <w:p>
-      <w:pPr>
-        <w:numPr>
-          <w:ilvl w:val="1"/>
-          <w:numId w:val="30"/>
-        </w:numPr>
-        <w:rPr>
-          <w:b/>
-          <w:bCs/>
-        </w:rPr>
-      </w:pPr>
+      <w:r>
+        <w:rPr>
+          <w:b/>
+          <w:bCs/>
+        </w:rPr>
+        <w:t xml:space="preserve"> </w:t>
+      </w:r>
       <w:r>
         <w:rPr>
           <w:b/>
@@ -4093,38 +3934,27 @@
         </w:rPr>
         <w:t>Prostredie je rozdelené na menšie úseky (scény), ktoré sa načítavajú dynamicky podľa postupu hráča.</w:t>
       </w:r>
-    </w:p>
-    <w:p>
-      <w:pPr>
-        <w:numPr>
-          <w:ilvl w:val="1"/>
-          <w:numId w:val="30"/>
-        </w:numPr>
-        <w:rPr>
-          <w:b/>
-          <w:bCs/>
-        </w:rPr>
-      </w:pPr>
-      <w:r>
-        <w:rPr>
-          <w:b/>
-          <w:bCs/>
-        </w:rPr>
-        <w:lastRenderedPageBreak/>
+      <w:r>
+        <w:rPr>
+          <w:b/>
+          <w:bCs/>
+        </w:rPr>
+        <w:t xml:space="preserve"> </w:t>
+      </w:r>
+      <w:r>
+        <w:rPr>
+          <w:b/>
+          <w:bCs/>
+        </w:rPr>
         <w:t>Výzva: Hladké načítavanie scén bez prerušovania hry.</w:t>
       </w:r>
-    </w:p>
-    <w:p>
-      <w:pPr>
-        <w:numPr>
-          <w:ilvl w:val="1"/>
-          <w:numId w:val="30"/>
-        </w:numPr>
-        <w:rPr>
-          <w:b/>
-          <w:bCs/>
-        </w:rPr>
-      </w:pPr>
+      <w:r>
+        <w:rPr>
+          <w:b/>
+          <w:bCs/>
+        </w:rPr>
+        <w:t xml:space="preserve"> </w:t>
+      </w:r>
       <w:r>
         <w:rPr>
           <w:b/>
@@ -4214,18 +4044,13 @@
         </w:rPr>
         <w:t>Level of Detail (LOD):</w:t>
       </w:r>
-    </w:p>
-    <w:p>
-      <w:pPr>
-        <w:numPr>
-          <w:ilvl w:val="1"/>
-          <w:numId w:val="31"/>
-        </w:numPr>
-        <w:rPr>
-          <w:b/>
-          <w:bCs/>
-        </w:rPr>
-      </w:pPr>
+      <w:r>
+        <w:rPr>
+          <w:b/>
+          <w:bCs/>
+        </w:rPr>
+        <w:t xml:space="preserve"> </w:t>
+      </w:r>
       <w:r>
         <w:rPr>
           <w:b/>
@@ -4252,18 +4077,13 @@
         </w:rPr>
         <w:t>Profily osvetlenia:</w:t>
       </w:r>
-    </w:p>
-    <w:p>
-      <w:pPr>
-        <w:numPr>
-          <w:ilvl w:val="1"/>
-          <w:numId w:val="31"/>
-        </w:numPr>
-        <w:rPr>
-          <w:b/>
-          <w:bCs/>
-        </w:rPr>
-      </w:pPr>
+      <w:r>
+        <w:rPr>
+          <w:b/>
+          <w:bCs/>
+        </w:rPr>
+        <w:t xml:space="preserve"> </w:t>
+      </w:r>
       <w:r>
         <w:rPr>
           <w:b/>
@@ -4347,24 +4167,19 @@
         </w:rPr>
         <w:t>:</w:t>
       </w:r>
-    </w:p>
-    <w:p>
-      <w:pPr>
-        <w:numPr>
-          <w:ilvl w:val="1"/>
-          <w:numId w:val="31"/>
-        </w:numPr>
-        <w:rPr>
-          <w:b/>
-          <w:bCs/>
-        </w:rPr>
-      </w:pPr>
-      <w:r>
-        <w:rPr>
-          <w:b/>
-          <w:bCs/>
-        </w:rPr>
-        <w:t xml:space="preserve"> Funguje na báze </w:t>
+      <w:r>
+        <w:rPr>
+          <w:b/>
+          <w:bCs/>
+        </w:rPr>
+        <w:t xml:space="preserve"> </w:t>
+      </w:r>
+      <w:r>
+        <w:rPr>
+          <w:b/>
+          <w:bCs/>
+        </w:rPr>
+        <w:t xml:space="preserve">Funguje na báze </w:t>
       </w:r>
       <w:proofErr w:type="spellStart"/>
       <w:r>
@@ -4382,24 +4197,19 @@
         </w:rPr>
         <w:t xml:space="preserve"> takže bežia veci len ktoré majú</w:t>
       </w:r>
-    </w:p>
-    <w:p>
-      <w:pPr>
-        <w:numPr>
-          <w:ilvl w:val="1"/>
-          <w:numId w:val="31"/>
-        </w:numPr>
-        <w:rPr>
-          <w:b/>
-          <w:bCs/>
-        </w:rPr>
-      </w:pPr>
-      <w:r>
-        <w:rPr>
-          <w:b/>
-          <w:bCs/>
-        </w:rPr>
-        <w:t xml:space="preserve"> Lepšie sa </w:t>
+      <w:r>
+        <w:rPr>
+          <w:b/>
+          <w:bCs/>
+        </w:rPr>
+        <w:t xml:space="preserve">. </w:t>
+      </w:r>
+      <w:r>
+        <w:rPr>
+          <w:b/>
+          <w:bCs/>
+        </w:rPr>
+        <w:t xml:space="preserve">Lepšie sa </w:t>
       </w:r>
       <w:proofErr w:type="spellStart"/>
       <w:r>
@@ -4433,24 +4243,19 @@
         </w:rPr>
         <w:t xml:space="preserve"> chyby</w:t>
       </w:r>
-    </w:p>
-    <w:p>
-      <w:pPr>
-        <w:numPr>
-          <w:ilvl w:val="1"/>
-          <w:numId w:val="31"/>
-        </w:numPr>
-        <w:rPr>
-          <w:b/>
-          <w:bCs/>
-        </w:rPr>
-      </w:pPr>
-      <w:r>
-        <w:rPr>
-          <w:b/>
-          <w:bCs/>
-        </w:rPr>
-        <w:t xml:space="preserve"> Lepši </w:t>
+      <w:r>
+        <w:rPr>
+          <w:b/>
+          <w:bCs/>
+        </w:rPr>
+        <w:t xml:space="preserve">. </w:t>
+      </w:r>
+      <w:r>
+        <w:rPr>
+          <w:b/>
+          <w:bCs/>
+        </w:rPr>
+        <w:t xml:space="preserve">Lepši </w:t>
       </w:r>
       <w:proofErr w:type="spellStart"/>
       <w:r>
@@ -4472,26 +4277,28 @@
           <w:szCs w:val="48"/>
         </w:rPr>
       </w:pPr>
-      <w:r>
+    </w:p>
+    <w:p>
+      <w:pPr>
+        <w:jc w:val="center"/>
         <w:rPr>
           <w:b/>
           <w:bCs/>
           <w:sz w:val="48"/>
           <w:szCs w:val="48"/>
         </w:rPr>
-        <w:t xml:space="preserve">Art Design </w:t>
-      </w:r>
-      <w:proofErr w:type="spellStart"/>
-      <w:r>
+      </w:pPr>
+    </w:p>
+    <w:p>
+      <w:pPr>
+        <w:jc w:val="center"/>
         <w:rPr>
           <w:b/>
           <w:bCs/>
           <w:sz w:val="48"/>
           <w:szCs w:val="48"/>
         </w:rPr>
-        <w:t>Document</w:t>
-      </w:r>
-      <w:proofErr w:type="spellEnd"/>
+      </w:pPr>
       <w:r>
         <w:rPr>
           <w:b/>
@@ -4499,18 +4306,10 @@
           <w:sz w:val="48"/>
           <w:szCs w:val="48"/>
         </w:rPr>
-        <w:t xml:space="preserve"> (ADD)</w:t>
-      </w:r>
-    </w:p>
-    <w:p/>
-    <w:p>
-      <w:r>
-        <w:rPr>
-          <w:b/>
-          <w:bCs/>
-        </w:rPr>
-        <w:t xml:space="preserve">1. </w:t>
-      </w:r>
+        <w:lastRenderedPageBreak/>
+        <w:t xml:space="preserve">Art Design </w:t>
+      </w:r>
+      <w:proofErr w:type="spellStart"/>
       <w:r>
         <w:rPr>
           <w:b/>
@@ -4518,15 +4317,39 @@
           <w:sz w:val="48"/>
           <w:szCs w:val="48"/>
         </w:rPr>
-        <w:t xml:space="preserve">Art Design </w:t>
-      </w:r>
-      <w:proofErr w:type="spellStart"/>
+        <w:t>Document</w:t>
+      </w:r>
+      <w:proofErr w:type="spellEnd"/>
       <w:r>
         <w:rPr>
           <w:b/>
           <w:bCs/>
           <w:sz w:val="48"/>
           <w:szCs w:val="48"/>
+        </w:rPr>
+        <w:t xml:space="preserve"> (ADD)</w:t>
+      </w:r>
+    </w:p>
+    <w:p>
+      <w:r>
+        <w:rPr>
+          <w:b/>
+          <w:bCs/>
+        </w:rPr>
+        <w:t xml:space="preserve">1. </w:t>
+      </w:r>
+      <w:r>
+        <w:rPr>
+          <w:b/>
+          <w:bCs/>
+        </w:rPr>
+        <w:t xml:space="preserve">Art Design </w:t>
+      </w:r>
+      <w:proofErr w:type="spellStart"/>
+      <w:r>
+        <w:rPr>
+          <w:b/>
+          <w:bCs/>
         </w:rPr>
         <w:t>Document</w:t>
       </w:r>
@@ -4599,32 +4422,24 @@
         </w:rPr>
         <w:t>Primárna inšpirácia:</w:t>
       </w:r>
-    </w:p>
-    <w:p>
-      <w:pPr>
-        <w:numPr>
-          <w:ilvl w:val="1"/>
-          <w:numId w:val="33"/>
-        </w:numPr>
-      </w:pPr>
+      <w:r>
+        <w:t xml:space="preserve"> </w:t>
+      </w:r>
       <w:proofErr w:type="spellStart"/>
       <w:r>
         <w:t>Dystopické</w:t>
       </w:r>
       <w:proofErr w:type="spellEnd"/>
       <w:r>
-        <w:t xml:space="preserve"> a post-apokalyptické prostredie so zreteľnou surrealistickou atmosférou.</w:t>
-      </w:r>
-    </w:p>
-    <w:p>
-      <w:pPr>
-        <w:numPr>
-          <w:ilvl w:val="1"/>
-          <w:numId w:val="33"/>
-        </w:numPr>
-      </w:pPr>
-      <w:r>
-        <w:t>Kombinácia realistických prvkov (základy architektúry a textúry) s abstraktnými a nadprirodzenými efektmi (napr. svetelné javy, anomálie).</w:t>
+        <w:t xml:space="preserve"> a post-apokalyptické prostredie so zreteľnou surrealistickou </w:t>
+      </w:r>
+      <w:proofErr w:type="spellStart"/>
+      <w:r>
+        <w:t>atmosférou.Kombinácia</w:t>
+      </w:r>
+      <w:proofErr w:type="spellEnd"/>
+      <w:r>
+        <w:t xml:space="preserve"> realistických prvkov (základy architektúry a textúry) s abstraktnými a nadprirodzenými efektmi (napr. svetelné javy, anomálie).</w:t>
       </w:r>
     </w:p>
     <w:p>
@@ -4641,25 +4456,15 @@
         </w:rPr>
         <w:t>Farebná paleta:</w:t>
       </w:r>
-    </w:p>
-    <w:p>
-      <w:pPr>
-        <w:numPr>
-          <w:ilvl w:val="1"/>
-          <w:numId w:val="33"/>
-        </w:numPr>
-      </w:pPr>
+      <w:r>
+        <w:t xml:space="preserve"> </w:t>
+      </w:r>
       <w:r>
         <w:t>Tmavé, studené odtiene: sivá, oceľová modrá, čierna.</w:t>
       </w:r>
-    </w:p>
-    <w:p>
-      <w:pPr>
-        <w:numPr>
-          <w:ilvl w:val="1"/>
-          <w:numId w:val="33"/>
-        </w:numPr>
-      </w:pPr>
+      <w:r>
+        <w:t xml:space="preserve"> </w:t>
+      </w:r>
       <w:r>
         <w:t>Kontrastné akcenty: krvavo červená, neónová žltá a jemne tyrkysová pre zvýraznenie dôležitých prvkov.</w:t>
       </w:r>
@@ -4709,14 +4514,9 @@
         </w:rPr>
         <w:t>Typy prostredí:</w:t>
       </w:r>
-    </w:p>
-    <w:p>
-      <w:pPr>
-        <w:numPr>
-          <w:ilvl w:val="1"/>
-          <w:numId w:val="34"/>
-        </w:numPr>
-      </w:pPr>
+      <w:r>
+        <w:t xml:space="preserve"> </w:t>
+      </w:r>
       <w:r>
         <w:rPr>
           <w:b/>
@@ -4728,20 +4528,14 @@
         <w:br/>
         <w:t>Budovy sú opustené, popraskané, zarastené machom a vegetáciou. Použitie opotrebovaných textúr s detailmi, ako sú grafity a rozbité okná.</w:t>
       </w:r>
-    </w:p>
-    <w:p>
-      <w:pPr>
-        <w:numPr>
-          <w:ilvl w:val="1"/>
-          <w:numId w:val="34"/>
-        </w:numPr>
-      </w:pPr>
-      <w:r>
-        <w:rPr>
-          <w:b/>
-          <w:bCs/>
-        </w:rPr>
-        <w:lastRenderedPageBreak/>
+      <w:r>
+        <w:t xml:space="preserve"> </w:t>
+      </w:r>
+      <w:r>
+        <w:rPr>
+          <w:b/>
+          <w:bCs/>
+        </w:rPr>
         <w:t>Podzemné komplexy:</w:t>
       </w:r>
       <w:r>
@@ -4763,19 +4557,13 @@
         </w:rPr>
         <w:t>Detaily:</w:t>
       </w:r>
-    </w:p>
-    <w:p>
-      <w:pPr>
-        <w:numPr>
-          <w:ilvl w:val="1"/>
-          <w:numId w:val="34"/>
-        </w:numPr>
-      </w:pPr>
+      <w:r>
+        <w:t xml:space="preserve"> </w:t>
+      </w:r>
       <w:r>
         <w:t>Prostredie je navrhnuté tak, aby odrážalo príbeh: absencia tvárí je metaforicky vyjadrená cez rozmazané a neúplné obrazy na stenách, zničené sochy alebo zrkadlá, ktoré neodrážajú obraz.</w:t>
       </w:r>
     </w:p>
-    <w:p/>
     <w:p>
       <w:pPr>
         <w:rPr>
@@ -4821,6 +4609,22 @@
         </w:rPr>
         <w:t>Hlavná postava:</w:t>
       </w:r>
+      <w:r>
+        <w:t xml:space="preserve"> </w:t>
+      </w:r>
+      <w:r>
+        <w:rPr>
+          <w:b/>
+          <w:bCs/>
+        </w:rPr>
+        <w:t>Vzhľad:</w:t>
+      </w:r>
+      <w:r>
+        <w:t xml:space="preserve"> </w:t>
+      </w:r>
+      <w:r>
+        <w:t>Nosí železnú helmu bez výrazných rysov tváre, ktorá je hrubá a robustná, no zároveň nesie jemné detaily ako škrabance a stopy po boji. Oblečenie je jednoduché, praktické, v tmavých tónoch.</w:t>
+      </w:r>
     </w:p>
     <w:p>
       <w:pPr>
@@ -4834,11 +4638,34 @@
           <w:b/>
           <w:bCs/>
         </w:rPr>
-        <w:t>Vzhľad:</w:t>
-      </w:r>
-      <w:r>
-        <w:br/>
-        <w:t>Nosí železnú helmu bez výrazných rysov tváre, ktorá je hrubá a robustná, no zároveň nesie jemné detaily ako škrabance a stopy po boji. Oblečenie je jednoduché, praktické, v tmavých tónoch.</w:t>
+        <w:t>Animácie:</w:t>
+      </w:r>
+      <w:r>
+        <w:t xml:space="preserve"> </w:t>
+      </w:r>
+      <w:r>
+        <w:t>Pohyby sú plynulé, no zdôrazňujú váhu helmy a boj o prežitie.</w:t>
+      </w:r>
+      <w:r>
+        <w:t xml:space="preserve"> </w:t>
+      </w:r>
+      <w:r>
+        <w:t>Animácie ako zvesené ramená po páde alebo nervózne rozhliadanie sa pridávajú na charakterizácii postavy.</w:t>
+      </w:r>
+    </w:p>
+    <w:p>
+      <w:pPr>
+        <w:numPr>
+          <w:ilvl w:val="0"/>
+          <w:numId w:val="35"/>
+        </w:numPr>
+      </w:pPr>
+      <w:r>
+        <w:rPr>
+          <w:b/>
+          <w:bCs/>
+        </w:rPr>
+        <w:t>Nepriatelia:</w:t>
       </w:r>
     </w:p>
     <w:p>
@@ -4853,58 +4680,6 @@
           <w:b/>
           <w:bCs/>
         </w:rPr>
-        <w:t>Animácie:</w:t>
-      </w:r>
-    </w:p>
-    <w:p>
-      <w:pPr>
-        <w:numPr>
-          <w:ilvl w:val="2"/>
-          <w:numId w:val="35"/>
-        </w:numPr>
-      </w:pPr>
-      <w:r>
-        <w:t>Pohyby sú plynulé, no zdôrazňujú váhu helmy a boj o prežitie.</w:t>
-      </w:r>
-    </w:p>
-    <w:p>
-      <w:pPr>
-        <w:numPr>
-          <w:ilvl w:val="2"/>
-          <w:numId w:val="35"/>
-        </w:numPr>
-      </w:pPr>
-      <w:r>
-        <w:t>Animácie ako zvesené ramená po páde alebo nervózne rozhliadanie sa pridávajú na charakterizácii postavy.</w:t>
-      </w:r>
-    </w:p>
-    <w:p>
-      <w:pPr>
-        <w:numPr>
-          <w:ilvl w:val="0"/>
-          <w:numId w:val="35"/>
-        </w:numPr>
-      </w:pPr>
-      <w:r>
-        <w:rPr>
-          <w:b/>
-          <w:bCs/>
-        </w:rPr>
-        <w:t>Nepriatelia:</w:t>
-      </w:r>
-    </w:p>
-    <w:p>
-      <w:pPr>
-        <w:numPr>
-          <w:ilvl w:val="1"/>
-          <w:numId w:val="35"/>
-        </w:numPr>
-      </w:pPr>
-      <w:r>
-        <w:rPr>
-          <w:b/>
-          <w:bCs/>
-        </w:rPr>
         <w:t>Strašiak</w:t>
       </w:r>
       <w:r>
@@ -4915,16 +4690,24 @@
         <w:t>:</w:t>
       </w:r>
       <w:r>
-        <w:br/>
+        <w:t xml:space="preserve"> </w:t>
+      </w:r>
+      <w:r>
         <w:t>Strašiak je postavený z dreva, s ručne vyrezávanými detailmi, ktoré pôsobia starodávne a strašidelne.</w:t>
       </w:r>
+      <w:r>
+        <w:t xml:space="preserve"> </w:t>
+      </w:r>
+      <w:r>
+        <w:t xml:space="preserve"> Má hlavu bez tváre, ktorá pripomína prázdnu masku, čo zdôrazňuje tematiku hry.</w:t>
+      </w:r>
     </w:p>
     <w:p>
       <w:pPr>
         <w:ind w:left="1440"/>
       </w:pPr>
       <w:r>
-        <w:t xml:space="preserve"> Má hlavu bez tváre, ktorá pripomína prázdnu masku, čo zdôrazňuje tematiku hry.</w:t>
+        <w:t xml:space="preserve"> Na tele má zavesené roztrhané látky, ktoré sa pri pohybe vlajú, čím pridávajú dynamiku.</w:t>
       </w:r>
     </w:p>
     <w:p>
@@ -4932,19 +4715,9 @@
         <w:ind w:left="1440"/>
       </w:pPr>
       <w:r>
-        <w:t xml:space="preserve"> Na tele má zavesené roztrhané látky, ktoré sa pri pohybe vlajú, čím pridávajú dynamiku.</w:t>
-      </w:r>
-    </w:p>
-    <w:p>
-      <w:pPr>
-        <w:ind w:left="1440"/>
-      </w:pPr>
-      <w:r>
         <w:t>Kolieska sú staré a pískajú pri každom pohybe, čo vytvára napätú atmosféru.</w:t>
       </w:r>
     </w:p>
-    <w:p/>
-    <w:p/>
     <w:p>
       <w:pPr>
         <w:rPr>
@@ -4974,6 +4747,20 @@
         </w:rPr>
         <w:t>Modelovanie:</w:t>
       </w:r>
+      <w:r>
+        <w:t xml:space="preserve"> </w:t>
+      </w:r>
+      <w:r>
+        <w:t xml:space="preserve">Použité nástroje: </w:t>
+      </w:r>
+      <w:proofErr w:type="spellStart"/>
+      <w:r>
+        <w:t>Blender</w:t>
+      </w:r>
+      <w:proofErr w:type="spellEnd"/>
+      <w:r>
+        <w:t xml:space="preserve"> na tvorbu 3D modelov.</w:t>
+      </w:r>
     </w:p>
     <w:p>
       <w:pPr>
@@ -4983,39 +4770,16 @@
         </w:numPr>
       </w:pPr>
       <w:r>
-        <w:t xml:space="preserve">Použité nástroje: </w:t>
-      </w:r>
-      <w:proofErr w:type="spellStart"/>
-      <w:r>
-        <w:t>Blender</w:t>
-      </w:r>
-      <w:proofErr w:type="spellEnd"/>
-      <w:r>
-        <w:t xml:space="preserve"> na tvorbu 3D modelov.</w:t>
-      </w:r>
-    </w:p>
-    <w:p>
-      <w:pPr>
-        <w:numPr>
-          <w:ilvl w:val="1"/>
-          <w:numId w:val="38"/>
-        </w:numPr>
-      </w:pPr>
-      <w:r>
-        <w:rPr>
-          <w:b/>
-          <w:bCs/>
-        </w:rPr>
+        <w:rPr>
+          <w:b/>
+          <w:bCs/>
+        </w:rPr>
+        <w:lastRenderedPageBreak/>
         <w:t>Optimalizácia:</w:t>
       </w:r>
-    </w:p>
-    <w:p>
-      <w:pPr>
-        <w:numPr>
-          <w:ilvl w:val="2"/>
-          <w:numId w:val="38"/>
-        </w:numPr>
-      </w:pPr>
+      <w:r>
+        <w:t xml:space="preserve"> </w:t>
+      </w:r>
       <w:r>
         <w:t xml:space="preserve">Nízky počet polygónov pre bežné objekty s použitím </w:t>
       </w:r>
@@ -5027,14 +4791,9 @@
       <w:r>
         <w:t xml:space="preserve"> máp pre detaily.</w:t>
       </w:r>
-    </w:p>
-    <w:p>
-      <w:pPr>
-        <w:numPr>
-          <w:ilvl w:val="2"/>
-          <w:numId w:val="38"/>
-        </w:numPr>
-      </w:pPr>
+      <w:r>
+        <w:t xml:space="preserve"> </w:t>
+      </w:r>
       <w:proofErr w:type="spellStart"/>
       <w:r>
         <w:t>High</w:t>
@@ -5044,7 +4803,6 @@
         <w:t>-poly modely len pre bossov a kľúčové objekty.</w:t>
       </w:r>
     </w:p>
-    <w:p/>
     <w:p>
       <w:pPr>
         <w:numPr>
@@ -5057,17 +4815,11 @@
           <w:b/>
           <w:bCs/>
         </w:rPr>
-        <w:lastRenderedPageBreak/>
         <w:t>Textúrovanie:</w:t>
       </w:r>
-    </w:p>
-    <w:p>
-      <w:pPr>
-        <w:numPr>
-          <w:ilvl w:val="1"/>
-          <w:numId w:val="38"/>
-        </w:numPr>
-      </w:pPr>
+      <w:r>
+        <w:t xml:space="preserve"> </w:t>
+      </w:r>
       <w:proofErr w:type="spellStart"/>
       <w:r>
         <w:t>Substance</w:t>
@@ -5099,14 +4851,9 @@
         </w:rPr>
         <w:t>Osvetlenie:</w:t>
       </w:r>
-    </w:p>
-    <w:p>
-      <w:pPr>
-        <w:numPr>
-          <w:ilvl w:val="1"/>
-          <w:numId w:val="38"/>
-        </w:numPr>
-      </w:pPr>
+      <w:r>
+        <w:t xml:space="preserve"> </w:t>
+      </w:r>
       <w:r>
         <w:rPr>
           <w:b/>
@@ -5117,14 +4864,9 @@
       <w:r>
         <w:t xml:space="preserve"> Pre pevné prostredie na zvýšenie výkonu.</w:t>
       </w:r>
-    </w:p>
-    <w:p>
-      <w:pPr>
-        <w:numPr>
-          <w:ilvl w:val="1"/>
-          <w:numId w:val="38"/>
-        </w:numPr>
-      </w:pPr>
+      <w:r>
+        <w:t xml:space="preserve"> </w:t>
+      </w:r>
       <w:r>
         <w:rPr>
           <w:b/>
@@ -5150,14 +4892,9 @@
         </w:rPr>
         <w:t>Efekty:</w:t>
       </w:r>
-    </w:p>
-    <w:p>
-      <w:pPr>
-        <w:numPr>
-          <w:ilvl w:val="1"/>
-          <w:numId w:val="38"/>
-        </w:numPr>
-      </w:pPr>
+      <w:r>
+        <w:t xml:space="preserve"> </w:t>
+      </w:r>
       <w:r>
         <w:rPr>
           <w:b/>
@@ -5224,14 +4961,9 @@
       <w:r>
         <w:t xml:space="preserve"> (farebný posun) na vytvorenie dramatickej atmosféry.</w:t>
       </w:r>
-    </w:p>
-    <w:p>
-      <w:pPr>
-        <w:numPr>
-          <w:ilvl w:val="1"/>
-          <w:numId w:val="38"/>
-        </w:numPr>
-      </w:pPr>
+      <w:r>
+        <w:t xml:space="preserve"> </w:t>
+      </w:r>
       <w:r>
         <w:rPr>
           <w:b/>
@@ -11011,6 +10743,7 @@
   <w:style w:type="character" w:default="1" w:styleId="Predvolenpsmoodseku">
     <w:name w:val="Default Paragraph Font"/>
     <w:uiPriority w:val="1"/>
+    <w:semiHidden/>
     <w:unhideWhenUsed/>
   </w:style>
   <w:style w:type="table" w:default="1" w:styleId="Normlnatabuka">

</xml_diff>